<commit_message>
Se actualiza el IEEE 830
</commit_message>
<xml_diff>
--- a/Córdoba Recicla - Ieee830.docx
+++ b/Córdoba Recicla - Ieee830.docx
@@ -260,6 +260,7 @@
         <w:pict>
           <v:group id="_x0000_s1028" style="width:4in;height:1pt;mso-position-horizontal-relative:char;mso-position-vertical-relative:line" coordsize="5760,20">
             <v:line id="_x0000_s1029" style="position:absolute" from="0,10" to="5760,10" strokecolor="#292929" strokeweight="1pt"/>
+            <w10:wrap type="none"/>
             <w10:anchorlock/>
           </v:group>
         </w:pict>
@@ -10857,8 +10858,6 @@
             <w:r>
               <w:t xml:space="preserve"> </w:t>
             </w:r>
-            <w:bookmarkStart w:id="18" w:name="_GoBack"/>
-            <w:bookmarkEnd w:id="18"/>
           </w:p>
         </w:tc>
       </w:tr>
@@ -10986,6 +10985,570 @@
             </w:r>
             <w:r>
               <w:t xml:space="preserve"> </w:t>
+            </w:r>
+          </w:p>
+        </w:tc>
+      </w:tr>
+    </w:tbl>
+    <w:p>
+      <w:pPr>
+        <w:rPr>
+          <w:rFonts w:ascii="Cambria"/>
+          <w:sz w:val="17"/>
+        </w:rPr>
+      </w:pPr>
+    </w:p>
+    <w:p>
+      <w:pPr>
+        <w:rPr>
+          <w:rFonts w:ascii="Cambria"/>
+          <w:sz w:val="17"/>
+        </w:rPr>
+      </w:pPr>
+    </w:p>
+    <w:p>
+      <w:pPr>
+        <w:rPr>
+          <w:rFonts w:ascii="Cambria"/>
+          <w:sz w:val="17"/>
+        </w:rPr>
+      </w:pPr>
+    </w:p>
+    <w:p>
+      <w:pPr>
+        <w:rPr>
+          <w:rFonts w:ascii="Cambria"/>
+          <w:sz w:val="17"/>
+        </w:rPr>
+      </w:pPr>
+    </w:p>
+    <w:p>
+      <w:pPr>
+        <w:rPr>
+          <w:rFonts w:ascii="Cambria"/>
+          <w:sz w:val="17"/>
+        </w:rPr>
+      </w:pPr>
+    </w:p>
+    <w:p>
+      <w:pPr>
+        <w:rPr>
+          <w:rFonts w:ascii="Cambria"/>
+          <w:sz w:val="17"/>
+        </w:rPr>
+      </w:pPr>
+    </w:p>
+    <w:p>
+      <w:pPr>
+        <w:rPr>
+          <w:rFonts w:ascii="Cambria"/>
+          <w:sz w:val="17"/>
+        </w:rPr>
+      </w:pPr>
+    </w:p>
+    <w:p>
+      <w:pPr>
+        <w:rPr>
+          <w:rFonts w:ascii="Cambria"/>
+          <w:sz w:val="17"/>
+        </w:rPr>
+      </w:pPr>
+    </w:p>
+    <w:p>
+      <w:pPr>
+        <w:rPr>
+          <w:rFonts w:ascii="Cambria"/>
+          <w:sz w:val="17"/>
+        </w:rPr>
+      </w:pPr>
+    </w:p>
+    <w:p>
+      <w:pPr>
+        <w:rPr>
+          <w:rFonts w:ascii="Cambria"/>
+          <w:sz w:val="17"/>
+        </w:rPr>
+      </w:pPr>
+    </w:p>
+    <w:p>
+      <w:pPr>
+        <w:rPr>
+          <w:rFonts w:ascii="Cambria"/>
+          <w:sz w:val="17"/>
+        </w:rPr>
+      </w:pPr>
+    </w:p>
+    <w:p>
+      <w:pPr>
+        <w:rPr>
+          <w:rFonts w:ascii="Cambria"/>
+          <w:sz w:val="17"/>
+        </w:rPr>
+      </w:pPr>
+    </w:p>
+    <w:tbl>
+      <w:tblPr>
+        <w:tblStyle w:val="TableNormal1"/>
+        <w:tblW w:w="0" w:type="auto"/>
+        <w:tblInd w:w="129" w:type="dxa"/>
+        <w:tblBorders>
+          <w:top w:val="single" w:sz="4" w:space="0" w:color="000000"/>
+          <w:left w:val="single" w:sz="4" w:space="0" w:color="000000"/>
+          <w:bottom w:val="single" w:sz="4" w:space="0" w:color="000000"/>
+          <w:right w:val="single" w:sz="4" w:space="0" w:color="000000"/>
+          <w:insideH w:val="single" w:sz="4" w:space="0" w:color="000000"/>
+          <w:insideV w:val="single" w:sz="4" w:space="0" w:color="000000"/>
+        </w:tblBorders>
+        <w:tblLayout w:type="fixed"/>
+        <w:tblLook w:val="01E0" w:firstRow="1" w:lastRow="1" w:firstColumn="1" w:lastColumn="1" w:noHBand="0" w:noVBand="0"/>
+      </w:tblPr>
+      <w:tblGrid>
+        <w:gridCol w:w="2367"/>
+        <w:gridCol w:w="6654"/>
+      </w:tblGrid>
+      <w:tr>
+        <w:trPr>
+          <w:trHeight w:val="254"/>
+        </w:trPr>
+        <w:tc>
+          <w:tcPr>
+            <w:tcW w:w="2367" w:type="dxa"/>
+          </w:tcPr>
+          <w:p>
+            <w:pPr>
+              <w:spacing w:before="2" w:line="232" w:lineRule="exact"/>
+              <w:ind w:left="107"/>
+            </w:pPr>
+            <w:r>
+              <w:t>N°</w:t>
+            </w:r>
+            <w:r>
+              <w:rPr>
+                <w:spacing w:val="-1"/>
+              </w:rPr>
+              <w:t xml:space="preserve"> </w:t>
+            </w:r>
+            <w:r>
+              <w:t>de</w:t>
+            </w:r>
+            <w:r>
+              <w:rPr>
+                <w:spacing w:val="-1"/>
+              </w:rPr>
+              <w:t xml:space="preserve"> </w:t>
+            </w:r>
+            <w:r>
+              <w:t>sprint</w:t>
+            </w:r>
+          </w:p>
+        </w:tc>
+        <w:tc>
+          <w:tcPr>
+            <w:tcW w:w="6654" w:type="dxa"/>
+          </w:tcPr>
+          <w:p>
+            <w:pPr>
+              <w:spacing w:before="2" w:line="232" w:lineRule="exact"/>
+              <w:ind w:left="107"/>
+            </w:pPr>
+            <w:r>
+              <w:t>03</w:t>
+            </w:r>
+          </w:p>
+        </w:tc>
+      </w:tr>
+      <w:tr>
+        <w:trPr>
+          <w:trHeight w:val="1072"/>
+        </w:trPr>
+        <w:tc>
+          <w:tcPr>
+            <w:tcW w:w="2367" w:type="dxa"/>
+          </w:tcPr>
+          <w:p>
+            <w:pPr>
+              <w:ind w:left="107"/>
+            </w:pPr>
+            <w:r>
+              <w:t>Sprint</w:t>
+            </w:r>
+            <w:r>
+              <w:rPr>
+                <w:spacing w:val="-1"/>
+              </w:rPr>
+              <w:t xml:space="preserve"> </w:t>
+            </w:r>
+            <w:proofErr w:type="spellStart"/>
+            <w:r>
+              <w:t>backlog</w:t>
+            </w:r>
+            <w:proofErr w:type="spellEnd"/>
+          </w:p>
+        </w:tc>
+        <w:tc>
+          <w:tcPr>
+            <w:tcW w:w="6654" w:type="dxa"/>
+          </w:tcPr>
+          <w:p>
+            <w:pPr>
+              <w:numPr>
+                <w:ilvl w:val="0"/>
+                <w:numId w:val="2"/>
+              </w:numPr>
+              <w:tabs>
+                <w:tab w:val="left" w:pos="827"/>
+                <w:tab w:val="left" w:pos="828"/>
+              </w:tabs>
+              <w:spacing w:before="2" w:line="268" w:lineRule="exact"/>
+              <w:ind w:hanging="361"/>
+            </w:pPr>
+            <w:r>
+              <w:t>Se</w:t>
+            </w:r>
+            <w:r>
+              <w:rPr>
+                <w:spacing w:val="-1"/>
+              </w:rPr>
+              <w:t xml:space="preserve"> </w:t>
+            </w:r>
+            <w:r>
+              <w:t>usó</w:t>
+            </w:r>
+            <w:r>
+              <w:rPr>
+                <w:spacing w:val="-2"/>
+              </w:rPr>
+              <w:t xml:space="preserve"> </w:t>
+            </w:r>
+            <w:proofErr w:type="spellStart"/>
+            <w:r>
+              <w:t>GitHub</w:t>
+            </w:r>
+            <w:proofErr w:type="spellEnd"/>
+            <w:r>
+              <w:t>.</w:t>
+            </w:r>
+          </w:p>
+          <w:p>
+            <w:pPr>
+              <w:numPr>
+                <w:ilvl w:val="0"/>
+                <w:numId w:val="2"/>
+              </w:numPr>
+              <w:tabs>
+                <w:tab w:val="left" w:pos="827"/>
+                <w:tab w:val="left" w:pos="828"/>
+              </w:tabs>
+              <w:spacing w:line="246" w:lineRule="exact"/>
+            </w:pPr>
+            <w:r>
+              <w:t>Validamos los</w:t>
+            </w:r>
+            <w:r>
+              <w:t xml:space="preserve"> campos vacíos</w:t>
+            </w:r>
+            <w:r>
+              <w:t xml:space="preserve"> del formulario de registro</w:t>
+            </w:r>
+            <w:r>
+              <w:t xml:space="preserve"> mediante </w:t>
+            </w:r>
+            <w:proofErr w:type="spellStart"/>
+            <w:r>
+              <w:t>Bootstrap</w:t>
+            </w:r>
+            <w:proofErr w:type="spellEnd"/>
+            <w:r>
+              <w:t xml:space="preserve"> y </w:t>
+            </w:r>
+            <w:proofErr w:type="spellStart"/>
+            <w:r>
+              <w:t>Javascript</w:t>
+            </w:r>
+            <w:proofErr w:type="spellEnd"/>
+          </w:p>
+          <w:p>
+            <w:pPr>
+              <w:numPr>
+                <w:ilvl w:val="0"/>
+                <w:numId w:val="2"/>
+              </w:numPr>
+              <w:tabs>
+                <w:tab w:val="left" w:pos="827"/>
+                <w:tab w:val="left" w:pos="828"/>
+              </w:tabs>
+              <w:spacing w:line="246" w:lineRule="exact"/>
+            </w:pPr>
+            <w:r>
+              <w:t xml:space="preserve">Se agregó la </w:t>
+            </w:r>
+            <w:r>
+              <w:t xml:space="preserve">funcionalidad en el botón Enviar, mostrando un </w:t>
+            </w:r>
+            <w:proofErr w:type="spellStart"/>
+            <w:r>
+              <w:t>Alert</w:t>
+            </w:r>
+            <w:proofErr w:type="spellEnd"/>
+            <w:r>
+              <w:t xml:space="preserve"> de operación exitosa</w:t>
+            </w:r>
+            <w:r>
+              <w:t xml:space="preserve"> del formulario de registro</w:t>
+            </w:r>
+            <w:r>
+              <w:t>.</w:t>
+            </w:r>
+          </w:p>
+          <w:p>
+            <w:pPr>
+              <w:numPr>
+                <w:ilvl w:val="0"/>
+                <w:numId w:val="2"/>
+              </w:numPr>
+              <w:tabs>
+                <w:tab w:val="left" w:pos="827"/>
+                <w:tab w:val="left" w:pos="828"/>
+              </w:tabs>
+              <w:spacing w:line="246" w:lineRule="exact"/>
+            </w:pPr>
+            <w:bookmarkStart w:id="18" w:name="_GoBack"/>
+            <w:bookmarkEnd w:id="18"/>
+          </w:p>
+          <w:p>
+            <w:pPr>
+              <w:tabs>
+                <w:tab w:val="left" w:pos="827"/>
+                <w:tab w:val="left" w:pos="828"/>
+              </w:tabs>
+              <w:spacing w:line="246" w:lineRule="exact"/>
+              <w:ind w:left="107"/>
+            </w:pPr>
+          </w:p>
+        </w:tc>
+      </w:tr>
+      <w:tr>
+        <w:trPr>
+          <w:trHeight w:val="2364"/>
+        </w:trPr>
+        <w:tc>
+          <w:tcPr>
+            <w:tcW w:w="2367" w:type="dxa"/>
+          </w:tcPr>
+          <w:p>
+            <w:pPr>
+              <w:ind w:left="107"/>
+            </w:pPr>
+            <w:r>
+              <w:t>Responsabilidades</w:t>
+            </w:r>
+          </w:p>
+        </w:tc>
+        <w:tc>
+          <w:tcPr>
+            <w:tcW w:w="6654" w:type="dxa"/>
+          </w:tcPr>
+          <w:p>
+            <w:pPr>
+              <w:numPr>
+                <w:ilvl w:val="0"/>
+                <w:numId w:val="1"/>
+              </w:numPr>
+              <w:tabs>
+                <w:tab w:val="left" w:pos="827"/>
+                <w:tab w:val="left" w:pos="828"/>
+              </w:tabs>
+              <w:spacing w:line="268" w:lineRule="exact"/>
+              <w:ind w:hanging="361"/>
+            </w:pPr>
+            <w:r>
+              <w:t>Gabriela:</w:t>
+            </w:r>
+            <w:r>
+              <w:rPr>
+                <w:spacing w:val="-4"/>
+              </w:rPr>
+              <w:t xml:space="preserve"> </w:t>
+            </w:r>
+            <w:r>
+              <w:t xml:space="preserve">HTML, </w:t>
+            </w:r>
+            <w:proofErr w:type="spellStart"/>
+            <w:r>
+              <w:t>Bootstrap</w:t>
+            </w:r>
+            <w:proofErr w:type="spellEnd"/>
+          </w:p>
+          <w:p>
+            <w:pPr>
+              <w:numPr>
+                <w:ilvl w:val="0"/>
+                <w:numId w:val="1"/>
+              </w:numPr>
+              <w:tabs>
+                <w:tab w:val="left" w:pos="827"/>
+                <w:tab w:val="left" w:pos="828"/>
+              </w:tabs>
+              <w:spacing w:line="268" w:lineRule="exact"/>
+              <w:ind w:hanging="361"/>
+            </w:pPr>
+            <w:r>
+              <w:t>Yamila:</w:t>
+            </w:r>
+            <w:r>
+              <w:rPr>
+                <w:spacing w:val="-2"/>
+              </w:rPr>
+              <w:t xml:space="preserve"> </w:t>
+            </w:r>
+            <w:r>
+              <w:t>CSS</w:t>
+            </w:r>
+          </w:p>
+          <w:p>
+            <w:pPr>
+              <w:numPr>
+                <w:ilvl w:val="0"/>
+                <w:numId w:val="1"/>
+              </w:numPr>
+              <w:tabs>
+                <w:tab w:val="left" w:pos="827"/>
+                <w:tab w:val="left" w:pos="828"/>
+              </w:tabs>
+              <w:spacing w:before="3" w:line="237" w:lineRule="auto"/>
+              <w:ind w:right="468"/>
+            </w:pPr>
+            <w:r>
+              <w:t>Carlos: búsqueda de información, diseño, testeo y encargado de actualizar los documentos (</w:t>
+            </w:r>
+            <w:proofErr w:type="spellStart"/>
+            <w:r>
+              <w:t>Kanban</w:t>
+            </w:r>
+            <w:proofErr w:type="spellEnd"/>
+            <w:r>
+              <w:t xml:space="preserve"> y IEEE 830) </w:t>
+            </w:r>
+          </w:p>
+          <w:p>
+            <w:pPr>
+              <w:tabs>
+                <w:tab w:val="left" w:pos="827"/>
+                <w:tab w:val="left" w:pos="828"/>
+              </w:tabs>
+              <w:spacing w:before="3" w:line="237" w:lineRule="auto"/>
+              <w:ind w:left="467" w:right="468"/>
+            </w:pPr>
+          </w:p>
+        </w:tc>
+      </w:tr>
+      <w:tr>
+        <w:trPr>
+          <w:trHeight w:val="254"/>
+        </w:trPr>
+        <w:tc>
+          <w:tcPr>
+            <w:tcW w:w="2367" w:type="dxa"/>
+          </w:tcPr>
+          <w:p>
+            <w:pPr>
+              <w:spacing w:before="2" w:line="232" w:lineRule="exact"/>
+              <w:ind w:left="107"/>
+            </w:pPr>
+            <w:r>
+              <w:lastRenderedPageBreak/>
+              <w:t>Calendario</w:t>
+            </w:r>
+          </w:p>
+        </w:tc>
+        <w:tc>
+          <w:tcPr>
+            <w:tcW w:w="6654" w:type="dxa"/>
+          </w:tcPr>
+          <w:p>
+            <w:pPr>
+              <w:spacing w:line="229" w:lineRule="exact"/>
+              <w:ind w:left="107"/>
+              <w:rPr>
+                <w:sz w:val="20"/>
+              </w:rPr>
+            </w:pPr>
+            <w:r>
+              <w:rPr>
+                <w:sz w:val="20"/>
+              </w:rPr>
+              <w:t xml:space="preserve">08 </w:t>
+            </w:r>
+            <w:r>
+              <w:rPr>
+                <w:sz w:val="20"/>
+              </w:rPr>
+              <w:t>a</w:t>
+            </w:r>
+            <w:r>
+              <w:rPr>
+                <w:spacing w:val="-5"/>
+                <w:sz w:val="20"/>
+              </w:rPr>
+              <w:t xml:space="preserve"> </w:t>
+            </w:r>
+            <w:r>
+              <w:rPr>
+                <w:sz w:val="20"/>
+              </w:rPr>
+              <w:t>14</w:t>
+            </w:r>
+            <w:r>
+              <w:rPr>
+                <w:spacing w:val="-1"/>
+                <w:sz w:val="20"/>
+              </w:rPr>
+              <w:t xml:space="preserve"> </w:t>
+            </w:r>
+            <w:r>
+              <w:rPr>
+                <w:sz w:val="20"/>
+              </w:rPr>
+              <w:t>de</w:t>
+            </w:r>
+            <w:r>
+              <w:rPr>
+                <w:spacing w:val="-4"/>
+                <w:sz w:val="20"/>
+              </w:rPr>
+              <w:t xml:space="preserve"> Noviembre </w:t>
+            </w:r>
+          </w:p>
+        </w:tc>
+      </w:tr>
+      <w:tr>
+        <w:trPr>
+          <w:trHeight w:val="253"/>
+        </w:trPr>
+        <w:tc>
+          <w:tcPr>
+            <w:tcW w:w="2367" w:type="dxa"/>
+          </w:tcPr>
+          <w:p>
+            <w:pPr>
+              <w:spacing w:line="234" w:lineRule="exact"/>
+              <w:ind w:left="107"/>
+            </w:pPr>
+            <w:r>
+              <w:t>Inconvenientes</w:t>
+            </w:r>
+          </w:p>
+        </w:tc>
+        <w:tc>
+          <w:tcPr>
+            <w:tcW w:w="6654" w:type="dxa"/>
+          </w:tcPr>
+          <w:p>
+            <w:pPr>
+              <w:spacing w:line="234" w:lineRule="exact"/>
+            </w:pPr>
+            <w:r>
+              <w:t xml:space="preserve">  </w:t>
             </w:r>
           </w:p>
         </w:tc>
@@ -11949,7 +12512,6 @@
       <w:lvlJc w:val="left"/>
       <w:pPr>
         <w:ind w:left="659" w:hanging="442"/>
-        <w:jc w:val="left"/>
       </w:pPr>
       <w:rPr>
         <w:rFonts w:ascii="Times New Roman" w:eastAsia="Times New Roman" w:hAnsi="Times New Roman" w:cs="Times New Roman" w:hint="default"/>
@@ -11967,7 +12529,6 @@
       <w:lvlJc w:val="left"/>
       <w:pPr>
         <w:ind w:left="892" w:hanging="476"/>
-        <w:jc w:val="left"/>
       </w:pPr>
       <w:rPr>
         <w:rFonts w:ascii="Times New Roman" w:eastAsia="Times New Roman" w:hAnsi="Times New Roman" w:cs="Times New Roman" w:hint="default"/>
@@ -12074,7 +12635,6 @@
       <w:lvlJc w:val="left"/>
       <w:pPr>
         <w:ind w:left="722" w:hanging="360"/>
-        <w:jc w:val="left"/>
       </w:pPr>
       <w:rPr>
         <w:rFonts w:ascii="Arial MT" w:eastAsia="Arial MT" w:hAnsi="Arial MT" w:cs="Arial MT" w:hint="default"/>
@@ -12193,7 +12753,6 @@
       <w:lvlJc w:val="left"/>
       <w:pPr>
         <w:ind w:left="995" w:hanging="720"/>
-        <w:jc w:val="left"/>
       </w:pPr>
       <w:rPr>
         <w:rFonts w:ascii="Cambria" w:eastAsia="Cambria" w:hAnsi="Cambria" w:cs="Cambria" w:hint="default"/>
@@ -12212,7 +12771,6 @@
       <w:lvlJc w:val="left"/>
       <w:pPr>
         <w:ind w:left="1646" w:hanging="653"/>
-        <w:jc w:val="left"/>
       </w:pPr>
       <w:rPr>
         <w:rFonts w:ascii="Cambria" w:eastAsia="Cambria" w:hAnsi="Cambria" w:cs="Cambria" w:hint="default"/>
@@ -12439,7 +12997,6 @@
       <w:lvlJc w:val="left"/>
       <w:pPr>
         <w:ind w:left="119" w:hanging="185"/>
-        <w:jc w:val="left"/>
       </w:pPr>
       <w:rPr>
         <w:rFonts w:ascii="Arial MT" w:eastAsia="Arial MT" w:hAnsi="Arial MT" w:cs="Arial MT" w:hint="default"/>
@@ -13363,6 +13920,23 @@
       <w:ind w:left="107"/>
     </w:pPr>
   </w:style>
+  <w:style w:type="table" w:customStyle="1" w:styleId="TableNormal1">
+    <w:name w:val="Table Normal1"/>
+    <w:uiPriority w:val="2"/>
+    <w:semiHidden/>
+    <w:unhideWhenUsed/>
+    <w:qFormat/>
+    <w:rsid w:val="00FF56CF"/>
+    <w:tblPr>
+      <w:tblInd w:w="0" w:type="dxa"/>
+      <w:tblCellMar>
+        <w:top w:w="0" w:type="dxa"/>
+        <w:left w:w="0" w:type="dxa"/>
+        <w:bottom w:w="0" w:type="dxa"/>
+        <w:right w:w="0" w:type="dxa"/>
+      </w:tblCellMar>
+    </w:tblPr>
+  </w:style>
 </w:styles>
 </file>
 

</xml_diff>